<commit_message>
Add two companies at legal-entity agreement
</commit_message>
<xml_diff>
--- a/ДоговорДляСервера.docx
+++ b/ДоговорДляСервера.docx
@@ -2,7 +2,7 @@
 <file path=word/document.xml><?xml version="1.0" encoding="utf-8"?>
 <w:document xmlns:wpc="http://schemas.microsoft.com/office/word/2010/wordprocessingCanvas" xmlns:cx="http://schemas.microsoft.com/office/drawing/2014/chartex" xmlns:cx1="http://schemas.microsoft.com/office/drawing/2015/9/8/chartex" xmlns:cx2="http://schemas.microsoft.com/office/drawing/2015/10/21/chartex" xmlns:cx3="http://schemas.microsoft.com/office/drawing/2016/5/9/chartex" xmlns:cx4="http://schemas.microsoft.com/office/drawing/2016/5/10/chartex" xmlns:cx5="http://schemas.microsoft.com/office/drawing/2016/5/11/chartex" xmlns:cx6="http://schemas.microsoft.com/office/drawing/2016/5/12/chartex" xmlns:cx7="http://schemas.microsoft.com/office/drawing/2016/5/13/chartex" xmlns:cx8="http://schemas.microsoft.com/office/drawing/2016/5/14/chartex" xmlns:mc="http://schemas.openxmlformats.org/markup-compatibility/2006" xmlns:aink="http://schemas.microsoft.com/office/drawing/2016/ink" xmlns:am3d="http://schemas.microsoft.com/office/drawing/2017/model3d" xmlns:o="urn:schemas-microsoft-com:office:office" xmlns:r="http://schemas.openxmlformats.org/officeDocument/2006/relationships" xmlns:m="http://schemas.openxmlformats.org/officeDocument/2006/math" xmlns:v="urn:schemas-microsoft-com:vml" xmlns:wp14="http://schemas.microsoft.com/office/word/2010/wordprocessingDrawing" xmlns:wp="http://schemas.openxmlformats.org/drawingml/2006/wordprocessingDrawing" xmlns:w10="urn:schemas-microsoft-com:office:word" xmlns:w="http://schemas.openxmlformats.org/wordprocessingml/2006/main" xmlns:w14="http://schemas.microsoft.com/office/word/2010/wordml" xmlns:w15="http://schemas.microsoft.com/office/word/2012/wordml" xmlns:w16cex="http://schemas.microsoft.com/office/word/2018/wordml/cex" xmlns:w16cid="http://schemas.microsoft.com/office/word/2016/wordml/cid" xmlns:w16="http://schemas.microsoft.com/office/word/2018/wordml" xmlns:w16sdtdh="http://schemas.microsoft.com/office/word/2020/wordml/sdtdatahash" xmlns:w16se="http://schemas.microsoft.com/office/word/2015/wordml/symex" xmlns:wpg="http://schemas.microsoft.com/office/word/2010/wordprocessingGroup" xmlns:wpi="http://schemas.microsoft.com/office/word/2010/wordprocessingInk" xmlns:wne="http://schemas.microsoft.com/office/word/2006/wordml" xmlns:wps="http://schemas.microsoft.com/office/word/2010/wordprocessingShape" mc:Ignorable="w14 w15 w16se w16cid w16 w16cex w16sdtdh wp14">
   <w:body>
-    <w:p xmlns:wp14="http://schemas.microsoft.com/office/word/2010/wordml" wp14:textId="772EE29E">
+    <w:p xmlns:wp14="http://schemas.microsoft.com/office/word/2010/wordml" wp14:textId="210A7C82">
       <w:pPr>
         <w:ind w:firstLine="709"/>
         <w:jc w:val="center"/>
@@ -68,7 +68,29 @@
           <w:szCs w:val="20"/>
           <w:lang w:val="ru-RU"/>
         </w:rPr>
-        <w:t xml:space="preserve"> № U-25/</w:t>
+        <w:t xml:space="preserve"> № </w:t>
+      </w:r>
+      <w:r>
+        <w:rPr>
+          <w:rFonts w:ascii="Times New Roman" w:hAnsi="Times New Roman"/>
+          <w:b w:val="1"/>
+          <w:bCs w:val="1"/>
+          <w:sz w:val="20"/>
+          <w:szCs w:val="20"/>
+          <w:lang w:val="ru-RU"/>
+        </w:rPr>
+        <w:t xml:space="preserve">[[companyInitialLetter]]</w:t>
+      </w:r>
+      <w:r>
+        <w:rPr>
+          <w:rFonts w:ascii="Times New Roman" w:hAnsi="Times New Roman"/>
+          <w:b w:val="1"/>
+          <w:bCs w:val="1"/>
+          <w:sz w:val="20"/>
+          <w:szCs w:val="20"/>
+          <w:lang w:val="ru-RU"/>
+        </w:rPr>
+        <w:t xml:space="preserve">-25/</w:t>
       </w:r>
       <w:r>
         <w:rPr>
@@ -349,7 +371,7 @@
         </w:rPr>
       </w:pPr>
     </w:p>
-    <w:p xmlns:wp14="http://schemas.microsoft.com/office/word/2010/wordml" wp14:textId="46542B26">
+    <w:p xmlns:wp14="http://schemas.microsoft.com/office/word/2010/wordml" wp14:textId="5EF391D6">
       <w:pPr>
         <w:pStyle w:val="Normal"/>
         <w:widowControl w:val="0"/>
@@ -371,7 +393,7 @@
           <w:sz w:val="20"/>
           <w:szCs w:val="20"/>
         </w:rPr>
-        <w:t>ООО «</w:t>
+        <w:t>[[</w:t>
       </w:r>
       <w:r>
         <w:rPr>
@@ -380,9 +402,8 @@
           <w:bCs w:val="1"/>
           <w:sz w:val="20"/>
           <w:szCs w:val="20"/>
-          <w:lang w:val="en-US"/>
-        </w:rPr>
-        <w:t>UZGPS</w:t>
+        </w:rPr>
+        <w:t>dealingCompanyName</w:t>
       </w:r>
       <w:r>
         <w:rPr>
@@ -392,23 +413,7 @@
           <w:sz w:val="20"/>
           <w:szCs w:val="20"/>
         </w:rPr>
-        <w:t xml:space="preserve">», </w:t>
-      </w:r>
-      <w:r>
-        <w:rPr>
-          <w:rFonts w:ascii="Times New Roman" w:hAnsi="Times New Roman"/>
-          <w:sz w:val="20"/>
-          <w:szCs w:val="20"/>
-        </w:rPr>
-        <w:t xml:space="preserve">именуемое в дальнейшем «ПРОВАЙДЕР», в лице </w:t>
-      </w:r>
-      <w:r>
-        <w:rPr>
-          <w:rFonts w:ascii="Times New Roman" w:hAnsi="Times New Roman"/>
-          <w:sz w:val="20"/>
-          <w:szCs w:val="20"/>
-        </w:rPr>
-        <w:t>Д</w:t>
+        <w:t>]]</w:t>
       </w:r>
       <w:r>
         <w:rPr>
@@ -418,7 +423,39 @@
           <w:sz w:val="20"/>
           <w:szCs w:val="20"/>
         </w:rPr>
-        <w:t xml:space="preserve">иректора </w:t>
+        <w:t xml:space="preserve">, </w:t>
+      </w:r>
+      <w:r>
+        <w:rPr>
+          <w:rFonts w:ascii="Times New Roman" w:hAnsi="Times New Roman"/>
+          <w:sz w:val="20"/>
+          <w:szCs w:val="20"/>
+        </w:rPr>
+        <w:t xml:space="preserve">именуемое в дальнейшем </w:t>
+      </w:r>
+      <w:r>
+        <w:rPr>
+          <w:rFonts w:ascii="Times New Roman" w:hAnsi="Times New Roman"/>
+          <w:sz w:val="20"/>
+          <w:szCs w:val="20"/>
+        </w:rPr>
+        <w:t>«ПРОВ</w:t>
+      </w:r>
+      <w:r>
+        <w:rPr>
+          <w:rFonts w:ascii="Times New Roman" w:hAnsi="Times New Roman"/>
+          <w:sz w:val="20"/>
+          <w:szCs w:val="20"/>
+        </w:rPr>
+        <w:t>АЙДЕР», в лице</w:t>
+      </w:r>
+      <w:r>
+        <w:rPr>
+          <w:rFonts w:ascii="Times New Roman" w:hAnsi="Times New Roman"/>
+          <w:sz w:val="20"/>
+          <w:szCs w:val="20"/>
+        </w:rPr>
+        <w:t xml:space="preserve"> </w:t>
       </w:r>
       <w:r>
         <w:rPr>
@@ -428,7 +465,15 @@
           <w:sz w:val="20"/>
           <w:szCs w:val="20"/>
         </w:rPr>
-        <w:t>Манна</w:t>
+        <w:t>[[topCompanyCEO]]</w:t>
+      </w:r>
+      <w:r>
+        <w:rPr>
+          <w:rFonts w:ascii="Times New Roman" w:hAnsi="Times New Roman"/>
+          <w:sz w:val="20"/>
+          <w:szCs w:val="20"/>
+        </w:rPr>
+        <w:t xml:space="preserve"> </w:t>
       </w:r>
       <w:r>
         <w:rPr>
@@ -438,7 +483,7 @@
           <w:sz w:val="20"/>
           <w:szCs w:val="20"/>
         </w:rPr>
-        <w:t xml:space="preserve">пова </w:t>
+        <w:t>Манна</w:t>
       </w:r>
       <w:r>
         <w:rPr>
@@ -448,7 +493,7 @@
           <w:sz w:val="20"/>
           <w:szCs w:val="20"/>
         </w:rPr>
-        <w:t>А.</w:t>
+        <w:t>пова</w:t>
       </w:r>
       <w:r>
         <w:rPr>
@@ -458,7 +503,7 @@
           <w:sz w:val="20"/>
           <w:szCs w:val="20"/>
         </w:rPr>
-        <w:t>Ш.</w:t>
+        <w:t xml:space="preserve"> </w:t>
       </w:r>
       <w:r>
         <w:rPr>
@@ -468,15 +513,7 @@
           <w:sz w:val="20"/>
           <w:szCs w:val="20"/>
         </w:rPr>
-        <w:t>,</w:t>
-      </w:r>
-      <w:r>
-        <w:rPr>
-          <w:rFonts w:ascii="Times New Roman" w:hAnsi="Times New Roman"/>
-          <w:sz w:val="20"/>
-          <w:szCs w:val="20"/>
-        </w:rPr>
-        <w:t xml:space="preserve"> действующего на основании</w:t>
+        <w:t>А.</w:t>
       </w:r>
       <w:r>
         <w:rPr>
@@ -486,7 +523,7 @@
           <w:sz w:val="20"/>
           <w:szCs w:val="20"/>
         </w:rPr>
-        <w:t xml:space="preserve"> </w:t>
+        <w:t>Ш.</w:t>
       </w:r>
       <w:r>
         <w:rPr>
@@ -496,7 +533,45 @@
           <w:sz w:val="20"/>
           <w:szCs w:val="20"/>
         </w:rPr>
-        <w:t>Устава</w:t>
+        <w:t>,</w:t>
+      </w:r>
+      <w:r>
+        <w:rPr>
+          <w:rFonts w:ascii="Times New Roman" w:hAnsi="Times New Roman"/>
+          <w:sz w:val="20"/>
+          <w:szCs w:val="20"/>
+        </w:rPr>
+        <w:t xml:space="preserve"> действующего на основании</w:t>
+      </w:r>
+      <w:r>
+        <w:rPr>
+          <w:rFonts w:ascii="Times New Roman" w:hAnsi="Times New Roman"/>
+          <w:b w:val="1"/>
+          <w:bCs w:val="1"/>
+          <w:sz w:val="20"/>
+          <w:szCs w:val="20"/>
+        </w:rPr>
+        <w:t xml:space="preserve"> </w:t>
+      </w:r>
+      <w:r>
+        <w:rPr>
+          <w:rFonts w:ascii="Times New Roman" w:hAnsi="Times New Roman"/>
+          <w:b w:val="1"/>
+          <w:bCs w:val="1"/>
+          <w:sz w:val="20"/>
+          <w:szCs w:val="20"/>
+        </w:rPr>
+        <w:t>Уста</w:t>
+      </w:r>
+      <w:r>
+        <w:rPr>
+          <w:rFonts w:ascii="Times New Roman" w:hAnsi="Times New Roman"/>
+          <w:b w:val="1"/>
+          <w:bCs w:val="1"/>
+          <w:sz w:val="20"/>
+          <w:szCs w:val="20"/>
+        </w:rPr>
+        <w:t>ва</w:t>
       </w:r>
       <w:r>
         <w:rPr>
@@ -586,7 +661,27 @@
           <w:sz w:val="20"/>
           <w:szCs w:val="20"/>
         </w:rPr>
-        <w:t xml:space="preserve"> именуемое в дальнейшем «АБОНЕНТ», в лице</w:t>
+        <w:t xml:space="preserve"> именуемое в дальнейшем «</w:t>
+      </w:r>
+      <w:r>
+        <w:rPr>
+          <w:rFonts w:ascii="Times New Roman" w:hAnsi="Times New Roman"/>
+          <w:b w:val="1"/>
+          <w:bCs w:val="1"/>
+          <w:sz w:val="20"/>
+          <w:szCs w:val="20"/>
+        </w:rPr>
+        <w:t xml:space="preserve">АБОНЕНТ», в </w:t>
+      </w:r>
+      <w:r>
+        <w:rPr>
+          <w:rFonts w:ascii="Times New Roman" w:hAnsi="Times New Roman"/>
+          <w:b w:val="1"/>
+          <w:bCs w:val="1"/>
+          <w:sz w:val="20"/>
+          <w:szCs w:val="20"/>
+        </w:rPr>
+        <w:t>лице</w:t>
       </w:r>
       <w:r>
         <w:rPr>
@@ -629,7 +724,29 @@
           <w:sz w:val="20"/>
           <w:szCs w:val="20"/>
         </w:rPr>
-        <w:t>[[directorName]]</w:t>
+        <w:t>[[</w:t>
+      </w:r>
+      <w:r>
+        <w:rPr>
+          <w:rFonts w:ascii="Times New Roman" w:hAnsi="Times New Roman"/>
+          <w:b w:val="1"/>
+          <w:bCs w:val="1"/>
+          <w:color w:val="000000" w:themeColor="text1" w:themeTint="FF" w:themeShade="FF"/>
+          <w:sz w:val="20"/>
+          <w:szCs w:val="20"/>
+        </w:rPr>
+        <w:t>directorName</w:t>
+      </w:r>
+      <w:r>
+        <w:rPr>
+          <w:rFonts w:ascii="Times New Roman" w:hAnsi="Times New Roman"/>
+          <w:b w:val="1"/>
+          <w:bCs w:val="1"/>
+          <w:color w:val="000000" w:themeColor="text1" w:themeTint="FF" w:themeShade="FF"/>
+          <w:sz w:val="20"/>
+          <w:szCs w:val="20"/>
+        </w:rPr>
+        <w:t>]]</w:t>
       </w:r>
       <w:r>
         <w:rPr>
@@ -5597,7 +5714,7 @@
             <w:tcMar/>
             <w:vAlign w:val="center"/>
           </w:tcPr>
-          <w:p wp14:textId="77777777">
+          <w:p wp14:textId="61E933E8">
             <w:pPr>
               <w:widowControl w:val="0"/>
               <w:tabs>
@@ -5610,17 +5727,51 @@
               <w:jc w:val="center"/>
               <w:rPr>
                 <w:rFonts w:ascii="Times New Roman" w:hAnsi="Times New Roman"/>
-                <w:b/>
+                <w:b w:val="1"/>
+                <w:bCs w:val="1"/>
                 <w:sz w:val="20"/>
+                <w:szCs w:val="20"/>
               </w:rPr>
             </w:pPr>
             <w:r>
               <w:rPr>
                 <w:rFonts w:ascii="Times New Roman" w:hAnsi="Times New Roman"/>
-                <w:b/>
+                <w:b w:val="1"/>
+                <w:bCs w:val="1"/>
                 <w:sz w:val="20"/>
-              </w:rPr>
-              <w:t>ООО " UZGPS"</w:t>
+                <w:szCs w:val="20"/>
+              </w:rPr>
+              <w:t>[[</w:t>
+            </w:r>
+            <w:r>
+              <w:rPr>
+                <w:rFonts w:ascii="Times New Roman" w:hAnsi="Times New Roman"/>
+                <w:b w:val="1"/>
+                <w:bCs w:val="1"/>
+                <w:sz w:val="20"/>
+                <w:szCs w:val="20"/>
+              </w:rPr>
+              <w:t>dealingCompany</w:t>
+            </w:r>
+            <w:r>
+              <w:rPr>
+                <w:rFonts w:ascii="Times New Roman" w:hAnsi="Times New Roman"/>
+                <w:b w:val="1"/>
+                <w:bCs w:val="1"/>
+                <w:sz w:val="20"/>
+                <w:szCs w:val="20"/>
+              </w:rPr>
+              <w:t>Name</w:t>
+            </w:r>
+            <w:r>
+              <w:rPr>
+                <w:rFonts w:ascii="Times New Roman" w:hAnsi="Times New Roman"/>
+                <w:b w:val="1"/>
+                <w:bCs w:val="1"/>
+                <w:sz w:val="20"/>
+                <w:szCs w:val="20"/>
+              </w:rPr>
+              <w:t>]]</w:t>
             </w:r>
           </w:p>
         </w:tc>
@@ -5716,7 +5867,7 @@
               <w:t>Телефон: 230-55-44</w:t>
             </w:r>
           </w:p>
-          <w:p wp14:textId="77777777">
+          <w:p wp14:textId="0AB1E9A5">
             <w:pPr>
               <w:widowControl w:val="0"/>
               <w:tabs>
@@ -5730,17 +5881,27 @@
               <w:rPr>
                 <w:rFonts w:ascii="Times New Roman" w:hAnsi="Times New Roman"/>
                 <w:sz w:val="20"/>
+                <w:szCs w:val="20"/>
               </w:rPr>
             </w:pPr>
             <w:r>
               <w:rPr>
                 <w:rFonts w:ascii="Times New Roman" w:hAnsi="Times New Roman"/>
                 <w:sz w:val="20"/>
-              </w:rPr>
-              <w:t>Р/с: 2020 8000 2051 3352 7001</w:t>
+                <w:szCs w:val="20"/>
+              </w:rPr>
+              <w:t xml:space="preserve">Р/с: </w:t>
+            </w:r>
+            <w:r>
+              <w:rPr>
+                <w:rFonts w:ascii="Times New Roman" w:hAnsi="Times New Roman"/>
+                <w:sz w:val="20"/>
+                <w:szCs w:val="20"/>
+              </w:rPr>
+              <w:t>[[dealingAccount]]</w:t>
             </w:r>
           </w:p>
-          <w:p wp14:textId="77777777">
+          <w:p wp14:textId="28BFFEDC">
             <w:pPr>
               <w:widowControl w:val="0"/>
               <w:tabs>
@@ -5754,17 +5915,27 @@
               <w:rPr>
                 <w:rFonts w:ascii="Times New Roman" w:hAnsi="Times New Roman"/>
                 <w:sz w:val="20"/>
+                <w:szCs w:val="20"/>
               </w:rPr>
             </w:pPr>
             <w:r>
               <w:rPr>
                 <w:rFonts w:ascii="Times New Roman" w:hAnsi="Times New Roman"/>
                 <w:sz w:val="20"/>
-              </w:rPr>
-              <w:t>Банк: «Ипотекабанк» АТИБ Яккасарой филиали</w:t>
+                <w:szCs w:val="20"/>
+              </w:rPr>
+              <w:t xml:space="preserve">Банк: </w:t>
+            </w:r>
+            <w:r>
+              <w:rPr>
+                <w:rFonts w:ascii="Times New Roman" w:hAnsi="Times New Roman"/>
+                <w:sz w:val="20"/>
+                <w:szCs w:val="20"/>
+              </w:rPr>
+              <w:t>[[dealingBank]]</w:t>
             </w:r>
           </w:p>
-          <w:p wp14:textId="77777777">
+          <w:p wp14:textId="680802E5">
             <w:pPr>
               <w:widowControl w:val="0"/>
               <w:tabs>
@@ -5778,17 +5949,59 @@
               <w:rPr>
                 <w:rFonts w:ascii="Times New Roman" w:hAnsi="Times New Roman"/>
                 <w:sz w:val="20"/>
+                <w:szCs w:val="20"/>
               </w:rPr>
             </w:pPr>
             <w:r>
               <w:rPr>
                 <w:rFonts w:ascii="Times New Roman" w:hAnsi="Times New Roman"/>
                 <w:sz w:val="20"/>
-              </w:rPr>
-              <w:t>МФО: 01017, ОКЭД: 61300</w:t>
+                <w:szCs w:val="20"/>
+              </w:rPr>
+              <w:t xml:space="preserve">МФО: </w:t>
+            </w:r>
+            <w:r>
+              <w:rPr>
+                <w:rFonts w:ascii="Times New Roman" w:hAnsi="Times New Roman"/>
+                <w:sz w:val="20"/>
+                <w:szCs w:val="20"/>
+              </w:rPr>
+              <w:t>[[</w:t>
+            </w:r>
+            <w:r>
+              <w:rPr>
+                <w:rFonts w:ascii="Times New Roman" w:hAnsi="Times New Roman"/>
+                <w:sz w:val="20"/>
+                <w:szCs w:val="20"/>
+              </w:rPr>
+              <w:t>dealingMFO</w:t>
+            </w:r>
+            <w:r>
+              <w:rPr>
+                <w:rFonts w:ascii="Times New Roman" w:hAnsi="Times New Roman"/>
+                <w:sz w:val="20"/>
+                <w:szCs w:val="20"/>
+              </w:rPr>
+              <w:t>]]</w:t>
+            </w:r>
+            <w:r>
+              <w:rPr>
+                <w:rFonts w:ascii="Times New Roman" w:hAnsi="Times New Roman"/>
+                <w:sz w:val="20"/>
+                <w:szCs w:val="20"/>
+              </w:rPr>
+              <w:t xml:space="preserve">, ОКЭД: </w:t>
+            </w:r>
+            <w:r>
+              <w:rPr>
+                <w:rFonts w:ascii="Times New Roman" w:hAnsi="Times New Roman"/>
+                <w:sz w:val="20"/>
+                <w:szCs w:val="20"/>
+              </w:rPr>
+              <w:t>[[dealingOKED]]</w:t>
             </w:r>
           </w:p>
-          <w:p wp14:textId="77777777">
+          <w:p wp14:textId="2F354A73">
             <w:pPr>
               <w:widowControl w:val="0"/>
               <w:tabs>
@@ -5801,18 +6014,90 @@
               <w:jc w:val="both"/>
               <w:rPr>
                 <w:rFonts w:ascii="Times New Roman" w:hAnsi="Times New Roman"/>
+                <w:b w:val="1"/>
+                <w:bCs w:val="1"/>
                 <w:sz w:val="20"/>
+                <w:szCs w:val="20"/>
               </w:rPr>
             </w:pPr>
             <w:r>
               <w:rPr>
                 <w:rFonts w:ascii="Times New Roman" w:hAnsi="Times New Roman"/>
                 <w:sz w:val="20"/>
-              </w:rPr>
-              <w:t>ИНН: 306 792 862</w:t>
+                <w:szCs w:val="20"/>
+              </w:rPr>
+              <w:t xml:space="preserve">ИНН: </w:t>
+            </w:r>
+            <w:r>
+              <w:rPr>
+                <w:rFonts w:ascii="Times New Roman" w:hAnsi="Times New Roman"/>
+                <w:sz w:val="20"/>
+                <w:szCs w:val="20"/>
+              </w:rPr>
+              <w:t>[[</w:t>
+            </w:r>
+            <w:r>
+              <w:rPr>
+                <w:rFonts w:ascii="Times New Roman" w:hAnsi="Times New Roman"/>
+                <w:sz w:val="20"/>
+                <w:szCs w:val="20"/>
+              </w:rPr>
+              <w:t>dealingInn</w:t>
+            </w:r>
+            <w:r>
+              <w:rPr>
+                <w:rFonts w:ascii="Times New Roman" w:hAnsi="Times New Roman"/>
+                <w:sz w:val="20"/>
+                <w:szCs w:val="20"/>
+              </w:rPr>
+              <w:t>]]</w:t>
             </w:r>
           </w:p>
-          <w:p wp14:textId="77777777">
+          <w:p wp14:textId="64E99DFC">
+            <w:pPr>
+              <w:widowControl w:val="0"/>
+              <w:tabs>
+                <w:tab w:val="left" w:pos="851"/>
+              </w:tabs>
+              <w:autoSpaceDE w:val="0"/>
+              <w:autoSpaceDN w:val="0"/>
+              <w:adjustRightInd w:val="0"/>
+              <w:ind w:right="454" w:firstLine="33"/>
+              <w:jc w:val="left"/>
+              <w:rPr>
+                <w:rFonts w:ascii="Times New Roman" w:hAnsi="Times New Roman"/>
+                <w:b w:val="1"/>
+                <w:bCs w:val="1"/>
+                <w:sz w:val="20"/>
+                <w:szCs w:val="20"/>
+              </w:rPr>
+            </w:pPr>
+            <w:r>
+              <w:rPr>
+                <w:sz w:val="20"/>
+                <w:szCs w:val="20"/>
+              </w:rPr>
+              <w:t>[[</w:t>
+            </w:r>
+            <w:r>
+              <w:rPr>
+                <w:sz w:val="20"/>
+                <w:szCs w:val="20"/>
+              </w:rPr>
+              <w:t>NDSCode</w:t>
+            </w:r>
+            <w:r>
+              <w:rPr>
+                <w:sz w:val="20"/>
+                <w:szCs w:val="20"/>
+              </w:rPr>
+              <w:t>]]</w:t>
+            </w:r>
+            <w:r>
+              <w:br/>
+            </w:r>
+          </w:p>
+          <w:p wp14:textId="0E5B72D1">
             <w:pPr>
               <w:widowControl w:val="0"/>
               <w:tabs>
@@ -5825,75 +6110,21 @@
               <w:jc w:val="both"/>
               <w:rPr>
                 <w:rFonts w:ascii="Times New Roman" w:hAnsi="Times New Roman"/>
+                <w:b w:val="1"/>
+                <w:bCs w:val="1"/>
                 <w:sz w:val="20"/>
+                <w:szCs w:val="20"/>
               </w:rPr>
             </w:pPr>
             <w:r>
               <w:rPr>
                 <w:rFonts w:ascii="Times New Roman" w:hAnsi="Times New Roman"/>
+                <w:b w:val="1"/>
+                <w:bCs w:val="1"/>
                 <w:sz w:val="20"/>
-              </w:rPr>
-              <w:t>Рег. Код НДС: 3260 6002 2843</w:t>
-            </w:r>
-          </w:p>
-          <w:p wp14:textId="77777777">
-            <w:pPr>
-              <w:widowControl w:val="0"/>
-              <w:tabs>
-                <w:tab w:val="left" w:pos="851"/>
-              </w:tabs>
-              <w:autoSpaceDE w:val="0"/>
-              <w:autoSpaceDN w:val="0"/>
-              <w:adjustRightInd w:val="0"/>
-              <w:ind w:right="454"/>
-              <w:jc w:val="both"/>
-              <w:rPr>
-                <w:rFonts w:ascii="Times New Roman" w:hAnsi="Times New Roman"/>
-                <w:b/>
-                <w:sz w:val="20"/>
-              </w:rPr>
-            </w:pPr>
-            <w:r>
-              <w:rPr>
-                <w:rFonts w:ascii="Times New Roman" w:hAnsi="Times New Roman"/>
-                <w:b/>
-                <w:sz w:val="20"/>
-              </w:rPr>
-              <w:br/>
-            </w:r>
-            <w:r>
-              <w:rPr>
-                <w:rFonts w:ascii="Times New Roman" w:hAnsi="Times New Roman"/>
-                <w:b/>
-                <w:sz w:val="20"/>
-              </w:rPr>
-              <w:br/>
-            </w:r>
-          </w:p>
-          <w:p wp14:textId="77777777">
-            <w:pPr>
-              <w:widowControl w:val="0"/>
-              <w:tabs>
-                <w:tab w:val="left" w:pos="851"/>
-              </w:tabs>
-              <w:autoSpaceDE w:val="0"/>
-              <w:autoSpaceDN w:val="0"/>
-              <w:adjustRightInd w:val="0"/>
-              <w:ind w:right="454" w:firstLine="33"/>
-              <w:jc w:val="both"/>
-              <w:rPr>
-                <w:rFonts w:ascii="Times New Roman" w:hAnsi="Times New Roman"/>
-                <w:b/>
-                <w:sz w:val="20"/>
-              </w:rPr>
-            </w:pPr>
-            <w:r>
-              <w:rPr>
-                <w:rFonts w:ascii="Times New Roman" w:hAnsi="Times New Roman"/>
-                <w:b/>
-                <w:sz w:val="20"/>
-              </w:rPr>
-              <w:t>Директор</w:t>
+                <w:szCs w:val="20"/>
+              </w:rPr>
+              <w:t>[[bottomCompanyCEO]]</w:t>
             </w:r>
           </w:p>
           <w:p wp14:textId="77777777">
@@ -7115,7 +7346,7 @@
     </w:p>
     <w:tbl>
       <w:tblPr>
-        <w:tblW w:w="0" w:type="auto"/>
+        <w:tblW w:w="9273" w:type="dxa"/>
         <w:tblInd w:w="709" w:type="dxa"/>
         <w:tblBorders>
           <w:top w:val="single" w:color="000000" w:themeColor="text1" w:sz="4"/>
@@ -7131,8 +7362,8 @@
         <w:gridCol w:w="375"/>
         <w:gridCol w:w="5442"/>
         <w:gridCol w:w="992"/>
-        <w:gridCol w:w="709"/>
-        <w:gridCol w:w="1620"/>
+        <w:gridCol w:w="885"/>
+        <w:gridCol w:w="1579"/>
       </w:tblGrid>
       <w:tr>
         <w:trPr>
@@ -7330,7 +7561,7 @@
         </w:tc>
         <w:tc>
           <w:tcPr>
-            <w:tcW w:w="709" w:type="dxa"/>
+            <w:tcW w:w="885" w:type="dxa"/>
             <w:shd w:val="clear" w:color="auto" w:fill="FAF9F7"/>
             <w:tcMar/>
             <w:vAlign w:val="center"/>
@@ -7370,7 +7601,7 @@
         </w:tc>
         <w:tc>
           <w:tcPr>
-            <w:tcW w:w="1620" w:type="dxa"/>
+            <w:tcW w:w="1579" w:type="dxa"/>
             <w:shd w:val="clear" w:color="auto" w:fill="FAF9F7"/>
             <w:tcMar/>
             <w:vAlign w:val="center"/>
@@ -7576,7 +7807,7 @@
         </w:tc>
         <w:tc>
           <w:tcPr>
-            <w:tcW w:w="709" w:type="dxa"/>
+            <w:tcW w:w="885" w:type="dxa"/>
             <w:shd w:val="clear" w:color="auto" w:fill="auto"/>
             <w:tcMar/>
             <w:vAlign w:val="center"/>
@@ -7604,7 +7835,7 @@
         </w:tc>
         <w:tc>
           <w:tcPr>
-            <w:tcW w:w="1620" w:type="dxa"/>
+            <w:tcW w:w="1579" w:type="dxa"/>
             <w:shd w:val="clear" w:color="auto" w:fill="auto"/>
             <w:tcMar/>
             <w:vAlign w:val="center"/>
@@ -7726,7 +7957,7 @@
         </w:trPr>
         <w:tc>
           <w:tcPr>
-            <w:tcW w:w="7518" w:type="dxa"/>
+            <w:tcW w:w="7694" w:type="dxa"/>
             <w:gridSpan w:val="4"/>
             <w:shd w:val="clear" w:color="auto" w:fill="auto"/>
             <w:tcMar/>
@@ -7757,7 +7988,7 @@
         </w:tc>
         <w:tc>
           <w:tcPr>
-            <w:tcW w:w="1620" w:type="dxa"/>
+            <w:tcW w:w="1579" w:type="dxa"/>
             <w:shd w:val="clear" w:color="auto" w:fill="auto"/>
             <w:tcMar/>
           </w:tcPr>
@@ -7794,7 +8025,7 @@
         </w:trPr>
         <w:tc>
           <w:tcPr>
-            <w:tcW w:w="9138" w:type="dxa"/>
+            <w:tcW w:w="9273" w:type="dxa"/>
             <w:gridSpan w:val="5"/>
             <w:shd w:val="clear" w:color="auto" w:fill="auto"/>
             <w:tcMar/>
@@ -8077,7 +8308,7 @@
     </w:p>
     <w:tbl>
       <w:tblPr>
-        <w:tblW w:w="0" w:type="auto"/>
+        <w:tblW w:w="9671" w:type="dxa"/>
         <w:tblInd w:w="567" w:type="dxa"/>
         <w:tblBorders>
           <w:top w:val="single" w:color="000000" w:themeColor="text1" w:sz="4"/>
@@ -8093,9 +8324,9 @@
         <w:gridCol w:w="283"/>
         <w:gridCol w:w="4400"/>
         <w:gridCol w:w="1418"/>
-        <w:gridCol w:w="708"/>
-        <w:gridCol w:w="709"/>
-        <w:gridCol w:w="1740"/>
+        <w:gridCol w:w="825"/>
+        <w:gridCol w:w="840"/>
+        <w:gridCol w:w="1905"/>
       </w:tblGrid>
       <w:tr>
         <w:trPr>
@@ -8309,7 +8540,7 @@
         </w:tc>
         <w:tc>
           <w:tcPr>
-            <w:tcW w:w="708" w:type="dxa"/>
+            <w:tcW w:w="825" w:type="dxa"/>
             <w:shd w:val="clear" w:color="auto" w:fill="FAF9F7"/>
             <w:tcMar/>
             <w:vAlign w:val="center"/>
@@ -8375,7 +8606,7 @@
         </w:tc>
         <w:tc>
           <w:tcPr>
-            <w:tcW w:w="709" w:type="dxa"/>
+            <w:tcW w:w="840" w:type="dxa"/>
             <w:shd w:val="clear" w:color="auto" w:fill="FAF9F7"/>
             <w:tcMar/>
             <w:vAlign w:val="center"/>
@@ -8417,7 +8648,7 @@
         </w:tc>
         <w:tc>
           <w:tcPr>
-            <w:tcW w:w="1740" w:type="dxa"/>
+            <w:tcW w:w="1905" w:type="dxa"/>
             <w:shd w:val="clear" w:color="auto" w:fill="FAF9F7"/>
             <w:tcMar/>
             <w:vAlign w:val="center"/>
@@ -8625,7 +8856,7 @@
         </w:tc>
         <w:tc>
           <w:tcPr>
-            <w:tcW w:w="708" w:type="dxa"/>
+            <w:tcW w:w="825" w:type="dxa"/>
             <w:shd w:val="clear" w:color="auto" w:fill="auto"/>
             <w:tcMar/>
             <w:vAlign w:val="center"/>
@@ -8653,7 +8884,7 @@
         </w:tc>
         <w:tc>
           <w:tcPr>
-            <w:tcW w:w="709" w:type="dxa"/>
+            <w:tcW w:w="840" w:type="dxa"/>
             <w:shd w:val="clear" w:color="auto" w:fill="auto"/>
             <w:tcMar/>
             <w:vAlign w:val="center"/>
@@ -8681,7 +8912,7 @@
         </w:tc>
         <w:tc>
           <w:tcPr>
-            <w:tcW w:w="1740" w:type="dxa"/>
+            <w:tcW w:w="1905" w:type="dxa"/>
             <w:shd w:val="clear" w:color="auto" w:fill="auto"/>
             <w:tcMar/>
             <w:vAlign w:val="center"/>
@@ -8738,7 +8969,7 @@
         </w:trPr>
         <w:tc>
           <w:tcPr>
-            <w:tcW w:w="7518" w:type="dxa"/>
+            <w:tcW w:w="7766" w:type="dxa"/>
             <w:gridSpan w:val="5"/>
             <w:shd w:val="clear" w:color="auto" w:fill="auto"/>
             <w:tcMar/>
@@ -8770,7 +9001,7 @@
         </w:tc>
         <w:tc>
           <w:tcPr>
-            <w:tcW w:w="1740" w:type="dxa"/>
+            <w:tcW w:w="1905" w:type="dxa"/>
             <w:shd w:val="clear" w:color="auto" w:fill="auto"/>
             <w:tcMar/>
           </w:tcPr>
@@ -8807,7 +9038,7 @@
         </w:trPr>
         <w:tc>
           <w:tcPr>
-            <w:tcW w:w="9258" w:type="dxa"/>
+            <w:tcW w:w="9671" w:type="dxa"/>
             <w:gridSpan w:val="6"/>
             <w:shd w:val="clear" w:color="auto" w:fill="auto"/>
             <w:tcMar/>
@@ -10386,12 +10617,13 @@
               <w:t>:</w:t>
             </w:r>
           </w:p>
-          <w:p wp14:textId="77777777">
+          <w:p wp14:textId="51004BA4">
             <w:pPr>
               <w:ind w:left="-28" w:firstLine="28"/>
               <w:rPr>
                 <w:rFonts w:ascii="Times New Roman" w:hAnsi="Times New Roman"/>
-                <w:b/>
+                <w:b w:val="1"/>
+                <w:bCs w:val="1"/>
                 <w:sz w:val="16"/>
                 <w:szCs w:val="16"/>
               </w:rPr>
@@ -10399,30 +10631,12 @@
             <w:r>
               <w:rPr>
                 <w:rFonts w:ascii="Times New Roman" w:hAnsi="Times New Roman"/>
-                <w:b/>
+                <w:b w:val="1"/>
+                <w:bCs w:val="1"/>
                 <w:sz w:val="16"/>
                 <w:szCs w:val="16"/>
               </w:rPr>
-              <w:t>ООО «</w:t>
-            </w:r>
-            <w:r>
-              <w:rPr>
-                <w:rFonts w:ascii="Times New Roman" w:hAnsi="Times New Roman"/>
-                <w:b/>
-                <w:sz w:val="16"/>
-                <w:szCs w:val="16"/>
-                <w:lang w:val="en-US"/>
-              </w:rPr>
-              <w:t>UZGPS</w:t>
-            </w:r>
-            <w:r>
-              <w:rPr>
-                <w:rFonts w:ascii="Times New Roman" w:hAnsi="Times New Roman"/>
-                <w:b/>
-                <w:sz w:val="16"/>
-                <w:szCs w:val="16"/>
-              </w:rPr>
-              <w:t>»</w:t>
+              <w:t>[[dealingCompanyName]]</w:t>
             </w:r>
           </w:p>
           <w:p wp14:textId="77777777">
@@ -10435,12 +10649,13 @@
               </w:rPr>
             </w:pPr>
           </w:p>
-          <w:p wp14:textId="77777777">
+          <w:p wp14:textId="049D28D1">
             <w:pPr>
               <w:ind w:left="-28" w:firstLine="28"/>
               <w:rPr>
                 <w:rFonts w:ascii="Times New Roman" w:hAnsi="Times New Roman"/>
-                <w:b/>
+                <w:b w:val="1"/>
+                <w:bCs w:val="1"/>
                 <w:sz w:val="16"/>
                 <w:szCs w:val="16"/>
               </w:rPr>
@@ -10448,11 +10663,12 @@
             <w:r>
               <w:rPr>
                 <w:rFonts w:ascii="Times New Roman" w:hAnsi="Times New Roman"/>
-                <w:b/>
+                <w:b w:val="1"/>
+                <w:bCs w:val="1"/>
                 <w:sz w:val="16"/>
                 <w:szCs w:val="16"/>
               </w:rPr>
-              <w:t>Директор</w:t>
+              <w:t>[[bottomCompanyCEO]]</w:t>
             </w:r>
           </w:p>
           <w:p wp14:textId="77777777">

</xml_diff>

<commit_message>
required enter of MFO and add name of manager to caption of telegram message of document message
</commit_message>
<xml_diff>
--- a/ДоговорДляСервера.docx
+++ b/ДоговорДляСервера.docx
@@ -6374,7 +6374,7 @@
               <w:t>[[bank]]</w:t>
             </w:r>
           </w:p>
-          <w:p wp14:textId="1316A8CE">
+          <w:p wp14:textId="112545EA">
             <w:pPr>
               <w:widowControl w:val="0"/>
               <w:tabs>
@@ -6406,7 +6406,15 @@
                 <w:sz w:val="20"/>
                 <w:szCs w:val="20"/>
               </w:rPr>
-              <w:t>nfo</w:t>
+              <w:t>m</w:t>
+            </w:r>
+            <w:r>
+              <w:rPr>
+                <w:rFonts w:ascii="Times New Roman" w:hAnsi="Times New Roman"/>
+                <w:sz w:val="20"/>
+                <w:szCs w:val="20"/>
+              </w:rPr>
+              <w:t>fo</w:t>
             </w:r>
             <w:r>
               <w:rPr>

</xml_diff>